<commit_message>
Actualizacion de indice en los docs
</commit_message>
<xml_diff>
--- a/reports/C2/Student #1/D01-Analysis Report-Student1.docx
+++ b/reports/C2/Student #1/D01-Analysis Report-Student1.docx
@@ -591,7 +591,7 @@
           <w:color w:val="0070C0"/>
           <w:u w:val="single"/>
         </w:rPr>
-        <w:t>https://github.com/rubpergar/Acme-ANS-D04.git</w:t>
+        <w:t>https://github.com/rubpergar/Acme-ANS-C2.git</w:t>
       </w:r>
     </w:p>
     <w:p>
@@ -1372,7 +1372,6 @@
           <w:rFonts w:ascii="Arial Narrow" w:eastAsia="Arial Narrow" w:hAnsi="Arial Narrow" w:cs="Arial Narrow"/>
           <w:b/>
         </w:rPr>
-        <w:lastRenderedPageBreak/>
         <w:t>Tabla de versiones</w:t>
       </w:r>
       <w:bookmarkEnd w:id="1"/>
@@ -1942,7 +1941,6 @@
           <w:rFonts w:ascii="Arial Narrow" w:eastAsia="Arial Narrow" w:hAnsi="Arial Narrow" w:cs="Arial Narrow"/>
           <w:b/>
         </w:rPr>
-        <w:lastRenderedPageBreak/>
         <w:t>Contenido</w:t>
       </w:r>
       <w:bookmarkEnd w:id="4"/>

</xml_diff>